<commit_message>
Added Racial art and Character Sheets
</commit_message>
<xml_diff>
--- a/Fallout PNP Supplement 1 - Weird Wateland.docx
+++ b/Fallout PNP Supplement 1 - Weird Wateland.docx
@@ -19,9 +19,20 @@
       <w:pPr>
         <w:pStyle w:val="Heading2"/>
       </w:pPr>
+      <w:proofErr w:type="spellStart"/>
       <w:r>
-        <w:t>Alien</w:t>
+        <w:t>Zetan</w:t>
       </w:r>
+      <w:proofErr w:type="spellEnd"/>
+    </w:p>
+    <w:p>
+      <w:pPr>
+        <w:rPr>
+          <w:lang w:val="en-US"/>
+        </w:rPr>
+      </w:pPr>
+      <w:bookmarkStart w:id="0" w:name="_GoBack"/>
+      <w:bookmarkEnd w:id="0"/>
     </w:p>
     <w:p>
       <w:r>
@@ -7366,6 +7377,7 @@
             <w:pPr>
               <w:pStyle w:val="Heading4"/>
               <w:jc w:val="center"/>
+              <w:outlineLvl w:val="3"/>
             </w:pPr>
             <w:r>
               <w:t>Brutish Hulk</w:t>
@@ -7421,6 +7433,7 @@
             <w:pPr>
               <w:pStyle w:val="Heading4"/>
               <w:jc w:val="center"/>
+              <w:outlineLvl w:val="3"/>
             </w:pPr>
             <w:r>
               <w:t>Death Sense</w:t>
@@ -7475,6 +7488,7 @@
             <w:pPr>
               <w:pStyle w:val="Heading4"/>
               <w:jc w:val="center"/>
+              <w:outlineLvl w:val="3"/>
             </w:pPr>
             <w:r>
               <w:t>Hide of Scars</w:t>
@@ -7529,6 +7543,7 @@
             <w:pPr>
               <w:pStyle w:val="Heading4"/>
               <w:jc w:val="center"/>
+              <w:outlineLvl w:val="3"/>
             </w:pPr>
             <w:r>
               <w:t>Talon of Fear</w:t>
@@ -7559,10 +7574,7 @@
         </w:tc>
       </w:tr>
     </w:tbl>
-    <w:p>
-      <w:bookmarkStart w:id="0" w:name="_GoBack"/>
-      <w:bookmarkEnd w:id="0"/>
-    </w:p>
+    <w:p/>
     <w:sectPr>
       <w:headerReference w:type="even" r:id="rId10"/>
       <w:headerReference w:type="default" r:id="rId11"/>
@@ -15587,7 +15599,7 @@
 </file>
 
 <file path=customXml/itemProps1.xml><?xml version="1.0" encoding="utf-8"?>
-<ds:datastoreItem xmlns:ds="http://schemas.openxmlformats.org/officeDocument/2006/customXml" ds:itemID="{542AF2A3-2A7F-432E-BB61-25132094A132}">
+<ds:datastoreItem xmlns:ds="http://schemas.openxmlformats.org/officeDocument/2006/customXml" ds:itemID="{D1D9B2FD-03F6-4D77-A93E-701A0F6089CA}">
   <ds:schemaRefs>
     <ds:schemaRef ds:uri="http://schemas.openxmlformats.org/officeDocument/2006/bibliography"/>
   </ds:schemaRefs>

</xml_diff>